<commit_message>
quite an update on tests
</commit_message>
<xml_diff>
--- a/Report/blockdiagrams.docx
+++ b/Report/blockdiagrams.docx
@@ -298,13 +298,20 @@
                                 <w:szCs w:val="32"/>
                               </w:rPr>
                             </w:pPr>
+                            <w:r>
+                              <w:rPr>
+                                <w:sz w:val="32"/>
+                                <w:szCs w:val="32"/>
+                              </w:rPr>
+                              <w:t xml:space="preserve">RF </w:t>
+                            </w:r>
                             <w:proofErr w:type="spellStart"/>
                             <w:r>
                               <w:rPr>
                                 <w:sz w:val="32"/>
                                 <w:szCs w:val="32"/>
                               </w:rPr>
-                              <w:t>Modulation</w:t>
+                              <w:t>Power</w:t>
                             </w:r>
                             <w:proofErr w:type="spellEnd"/>
                             <w:r>
@@ -320,7 +327,7 @@
                                 <w:sz w:val="32"/>
                                 <w:szCs w:val="32"/>
                               </w:rPr>
-                              <w:t>Fidelity</w:t>
+                              <w:t>Meter</w:t>
                             </w:r>
                             <w:proofErr w:type="spellEnd"/>
                           </w:p>
@@ -357,13 +364,20 @@
                           <w:szCs w:val="32"/>
                         </w:rPr>
                       </w:pPr>
+                      <w:r>
+                        <w:rPr>
+                          <w:sz w:val="32"/>
+                          <w:szCs w:val="32"/>
+                        </w:rPr>
+                        <w:t xml:space="preserve">RF </w:t>
+                      </w:r>
                       <w:proofErr w:type="spellStart"/>
                       <w:r>
                         <w:rPr>
                           <w:sz w:val="32"/>
                           <w:szCs w:val="32"/>
                         </w:rPr>
-                        <w:t>Modulation</w:t>
+                        <w:t>Power</w:t>
                       </w:r>
                       <w:proofErr w:type="spellEnd"/>
                       <w:r>
@@ -379,7 +393,7 @@
                           <w:sz w:val="32"/>
                           <w:szCs w:val="32"/>
                         </w:rPr>
-                        <w:t>Fidelity</w:t>
+                        <w:t>Meter</w:t>
                       </w:r>
                       <w:proofErr w:type="spellEnd"/>
                     </w:p>
@@ -1556,7 +1570,7 @@
 </file>
 
 <file path=customXml/itemProps1.xml><?xml version="1.0" encoding="utf-8"?>
-<ds:datastoreItem xmlns:ds="http://schemas.openxmlformats.org/officeDocument/2006/customXml" ds:itemID="{CFB080C7-686E-48AE-8B7B-5FA4DD1F7DE9}">
+<ds:datastoreItem xmlns:ds="http://schemas.openxmlformats.org/officeDocument/2006/customXml" ds:itemID="{8713C010-68F0-4A72-817C-B3561775B945}">
   <ds:schemaRefs>
     <ds:schemaRef ds:uri="http://schemas.openxmlformats.org/officeDocument/2006/bibliography"/>
   </ds:schemaRefs>

</xml_diff>